<commit_message>
My first use of computer annotation
</commit_message>
<xml_diff>
--- a/English2018/English.docx
+++ b/English2018/English.docx
@@ -27,7 +27,15 @@
           <w:szCs w:val="28"/>
           <w:lang w:val="en-US"/>
         </w:rPr>
-        <w:t xml:space="preserve">y </w:t>
+        <w:t>y</w:t>
+      </w:r>
+      <w:r>
+        <w:rPr>
+          <w:b/>
+          <w:sz w:val="28"/>
+          <w:szCs w:val="28"/>
+        </w:rPr>
+        <w:t xml:space="preserve"> </w:t>
       </w:r>
       <w:r>
         <w:rPr>
@@ -414,689 +422,1389 @@
     </w:p>
     <w:p>
       <w:pPr>
+        <w:ind w:firstLine="708"/>
+        <w:rPr>
+          <w:rFonts w:cstheme="minorHAnsi"/>
+          <w:sz w:val="28"/>
+          <w:szCs w:val="28"/>
+        </w:rPr>
+      </w:pPr>
+      <w:r>
+        <w:rPr>
+          <w:sz w:val="28"/>
+          <w:szCs w:val="28"/>
+        </w:rPr>
+        <w:t>Согласно названию, в статье описывается т</w:t>
+      </w:r>
+      <w:r>
+        <w:rPr>
+          <w:sz w:val="28"/>
+          <w:szCs w:val="28"/>
+        </w:rPr>
+        <w:t>акой ко</w:t>
+      </w:r>
+      <w:r>
+        <w:rPr>
+          <w:sz w:val="28"/>
+          <w:szCs w:val="28"/>
+        </w:rPr>
+        <w:t>м</w:t>
+      </w:r>
+      <w:r>
+        <w:rPr>
+          <w:sz w:val="28"/>
+          <w:szCs w:val="28"/>
+        </w:rPr>
+        <w:t>п</w:t>
+      </w:r>
+      <w:r>
+        <w:rPr>
+          <w:sz w:val="28"/>
+          <w:szCs w:val="28"/>
+        </w:rPr>
+        <w:t>онент компьютера, как память (хранилище).</w:t>
+      </w:r>
+      <w:r>
+        <w:rPr>
+          <w:sz w:val="28"/>
+          <w:szCs w:val="28"/>
+        </w:rPr>
+        <w:t xml:space="preserve"> Подробно рассказывается о функциях, выполняемых памятью. Описываются различные виды хранилищ, первичные (внутренние) и вторичные (внешние)</w:t>
+      </w:r>
+      <w:r>
+        <w:rPr>
+          <w:sz w:val="28"/>
+          <w:szCs w:val="28"/>
+        </w:rPr>
+        <w:t>, их плюсы и минусы</w:t>
+      </w:r>
+      <w:r>
+        <w:rPr>
+          <w:sz w:val="28"/>
+          <w:szCs w:val="28"/>
+        </w:rPr>
+        <w:t>, сходства и различия</w:t>
+      </w:r>
+      <w:r>
+        <w:rPr>
+          <w:sz w:val="28"/>
+          <w:szCs w:val="28"/>
+        </w:rPr>
+        <w:t xml:space="preserve">, случаи использования, стоимость и </w:t>
+      </w:r>
+      <w:r>
+        <w:rPr>
+          <w:sz w:val="28"/>
+          <w:szCs w:val="28"/>
+        </w:rPr>
+        <w:t>т.д.</w:t>
+      </w:r>
+      <w:r>
+        <w:rPr>
+          <w:sz w:val="28"/>
+          <w:szCs w:val="28"/>
+        </w:rPr>
+        <w:t xml:space="preserve"> </w:t>
+      </w:r>
+      <w:r>
+        <w:rPr>
+          <w:sz w:val="28"/>
+          <w:szCs w:val="28"/>
+        </w:rPr>
+        <w:t xml:space="preserve">Раскрываются основные характеристики, на которые следует обратить внимание при выборе хранилищ. </w:t>
+      </w:r>
+      <w:r>
+        <w:rPr>
+          <w:sz w:val="28"/>
+          <w:szCs w:val="28"/>
+        </w:rPr>
+        <w:t>Даются ответы на такие вопросы, как</w:t>
+      </w:r>
+      <w:r>
+        <w:rPr>
+          <w:sz w:val="28"/>
+          <w:szCs w:val="28"/>
+        </w:rPr>
+        <w:t>: “</w:t>
+      </w:r>
+      <w:r>
+        <w:rPr>
+          <w:sz w:val="28"/>
+          <w:szCs w:val="28"/>
+        </w:rPr>
+        <w:t>Что есть внутренняя память?</w:t>
+      </w:r>
+      <w:r>
+        <w:rPr>
+          <w:sz w:val="28"/>
+          <w:szCs w:val="28"/>
+        </w:rPr>
+        <w:t>”</w:t>
+      </w:r>
+      <w:r>
+        <w:rPr>
+          <w:sz w:val="28"/>
+          <w:szCs w:val="28"/>
+        </w:rPr>
+        <w:t xml:space="preserve">, </w:t>
+      </w:r>
+      <w:r>
+        <w:rPr>
+          <w:sz w:val="28"/>
+          <w:szCs w:val="28"/>
+        </w:rPr>
+        <w:t>“</w:t>
+      </w:r>
+      <w:r>
+        <w:rPr>
+          <w:sz w:val="28"/>
+          <w:szCs w:val="28"/>
+        </w:rPr>
+        <w:t>Что такое внешнее хранилище?</w:t>
+      </w:r>
+      <w:r>
+        <w:rPr>
+          <w:sz w:val="28"/>
+          <w:szCs w:val="28"/>
+        </w:rPr>
+        <w:t>”</w:t>
+      </w:r>
+      <w:r>
+        <w:rPr>
+          <w:sz w:val="28"/>
+          <w:szCs w:val="28"/>
+        </w:rPr>
+        <w:t xml:space="preserve"> и т.д. Описываются различные устройства хранилищ, такие как</w:t>
+      </w:r>
+      <w:r>
+        <w:rPr>
+          <w:sz w:val="28"/>
+          <w:szCs w:val="28"/>
+        </w:rPr>
+        <w:t xml:space="preserve">: </w:t>
+      </w:r>
+      <w:r>
+        <w:rPr>
+          <w:rFonts w:cstheme="minorHAnsi"/>
+          <w:sz w:val="28"/>
+          <w:szCs w:val="28"/>
+        </w:rPr>
+        <w:t>Масочные ПЗУ</w:t>
+      </w:r>
+      <w:r>
+        <w:rPr>
+          <w:sz w:val="28"/>
+          <w:szCs w:val="28"/>
+        </w:rPr>
+        <w:t xml:space="preserve">, </w:t>
+      </w:r>
+      <w:r>
+        <w:rPr>
+          <w:sz w:val="28"/>
+          <w:szCs w:val="28"/>
+        </w:rPr>
+        <w:t>только для чтения (</w:t>
+      </w:r>
+      <w:proofErr w:type="spellStart"/>
+      <w:r>
+        <w:rPr>
+          <w:rFonts w:cstheme="minorHAnsi"/>
+          <w:sz w:val="28"/>
+          <w:szCs w:val="28"/>
+        </w:rPr>
+        <w:t>PROMs</w:t>
+      </w:r>
+      <w:proofErr w:type="spellEnd"/>
+      <w:r>
+        <w:rPr>
+          <w:sz w:val="28"/>
+          <w:szCs w:val="28"/>
+        </w:rPr>
+        <w:t>)</w:t>
+      </w:r>
+      <w:r>
+        <w:rPr>
+          <w:sz w:val="28"/>
+          <w:szCs w:val="28"/>
+        </w:rPr>
+        <w:t xml:space="preserve">, </w:t>
+      </w:r>
+      <w:r>
+        <w:rPr>
+          <w:rFonts w:cstheme="minorHAnsi"/>
+          <w:sz w:val="28"/>
+          <w:szCs w:val="28"/>
+        </w:rPr>
+        <w:t>Стираемая про</w:t>
+      </w:r>
+      <w:r>
+        <w:rPr>
+          <w:rFonts w:cstheme="minorHAnsi"/>
+          <w:sz w:val="28"/>
+          <w:szCs w:val="28"/>
+        </w:rPr>
+        <w:t>граммируемая постоянная память (</w:t>
+      </w:r>
+      <w:r>
+        <w:rPr>
+          <w:rFonts w:cstheme="minorHAnsi"/>
+          <w:sz w:val="28"/>
+          <w:szCs w:val="28"/>
+        </w:rPr>
+        <w:t>более известная как EPROM</w:t>
+      </w:r>
+      <w:r>
+        <w:rPr>
+          <w:rFonts w:cstheme="minorHAnsi"/>
+          <w:sz w:val="28"/>
+          <w:szCs w:val="28"/>
+        </w:rPr>
+        <w:t xml:space="preserve">), </w:t>
+      </w:r>
+      <w:r>
+        <w:rPr>
+          <w:rFonts w:cstheme="minorHAnsi"/>
+          <w:sz w:val="28"/>
+          <w:szCs w:val="28"/>
+        </w:rPr>
+        <w:t>электрически стираемая</w:t>
+      </w:r>
+      <w:r>
+        <w:rPr>
+          <w:rFonts w:cstheme="minorHAnsi"/>
+          <w:sz w:val="28"/>
+          <w:szCs w:val="28"/>
+        </w:rPr>
+        <w:t xml:space="preserve"> программируем</w:t>
+      </w:r>
+      <w:r>
+        <w:rPr>
+          <w:rFonts w:cstheme="minorHAnsi"/>
+          <w:sz w:val="28"/>
+          <w:szCs w:val="28"/>
+        </w:rPr>
+        <w:t>ая</w:t>
+      </w:r>
+      <w:r>
+        <w:rPr>
+          <w:rFonts w:cstheme="minorHAnsi"/>
+          <w:sz w:val="28"/>
+          <w:szCs w:val="28"/>
+        </w:rPr>
+        <w:t xml:space="preserve"> постоянной памяти</w:t>
+      </w:r>
+      <w:r>
+        <w:rPr>
+          <w:rFonts w:cstheme="minorHAnsi"/>
+          <w:sz w:val="28"/>
+          <w:szCs w:val="28"/>
+        </w:rPr>
+        <w:t xml:space="preserve"> (</w:t>
+      </w:r>
+      <w:r>
+        <w:rPr>
+          <w:rFonts w:cstheme="minorHAnsi"/>
+          <w:sz w:val="28"/>
+          <w:szCs w:val="28"/>
+        </w:rPr>
+        <w:t>EEPROM</w:t>
+      </w:r>
+      <w:r>
+        <w:rPr>
+          <w:rFonts w:cstheme="minorHAnsi"/>
+          <w:sz w:val="28"/>
+          <w:szCs w:val="28"/>
+        </w:rPr>
+        <w:t xml:space="preserve">). Технологии использования памяти - </w:t>
+      </w:r>
+      <w:r>
+        <w:rPr>
+          <w:rFonts w:cstheme="minorHAnsi"/>
+          <w:sz w:val="28"/>
+          <w:szCs w:val="28"/>
+        </w:rPr>
+        <w:t>Динамическая память произвольного доступа</w:t>
+      </w:r>
+      <w:r>
+        <w:rPr>
+          <w:rFonts w:cstheme="minorHAnsi"/>
+          <w:sz w:val="28"/>
+          <w:szCs w:val="28"/>
+        </w:rPr>
+        <w:t xml:space="preserve"> </w:t>
+      </w:r>
+      <w:r>
+        <w:rPr>
+          <w:rFonts w:cstheme="minorHAnsi"/>
+          <w:sz w:val="28"/>
+          <w:szCs w:val="28"/>
+        </w:rPr>
+        <w:t>(DRAM)</w:t>
+      </w:r>
+      <w:r>
+        <w:rPr>
+          <w:rFonts w:cstheme="minorHAnsi"/>
+          <w:sz w:val="28"/>
+          <w:szCs w:val="28"/>
+        </w:rPr>
+        <w:t xml:space="preserve">, </w:t>
+      </w:r>
+      <w:r>
+        <w:rPr>
+          <w:rFonts w:cstheme="minorHAnsi"/>
+          <w:sz w:val="28"/>
+          <w:szCs w:val="28"/>
+        </w:rPr>
+        <w:t>Статическая память произвольного доступа</w:t>
+      </w:r>
+      <w:r>
+        <w:rPr>
+          <w:rFonts w:cstheme="minorHAnsi"/>
+          <w:sz w:val="28"/>
+          <w:szCs w:val="28"/>
+        </w:rPr>
+        <w:t xml:space="preserve"> </w:t>
+      </w:r>
+      <w:r>
+        <w:rPr>
+          <w:rFonts w:cstheme="minorHAnsi"/>
+          <w:sz w:val="28"/>
+          <w:szCs w:val="28"/>
+        </w:rPr>
+        <w:t>(</w:t>
+      </w:r>
+      <w:r>
+        <w:rPr>
+          <w:rFonts w:cstheme="minorHAnsi"/>
+          <w:sz w:val="28"/>
+          <w:szCs w:val="28"/>
+          <w:lang w:val="en-US"/>
+        </w:rPr>
+        <w:t>S</w:t>
+      </w:r>
+      <w:r>
+        <w:rPr>
+          <w:rFonts w:cstheme="minorHAnsi"/>
+          <w:sz w:val="28"/>
+          <w:szCs w:val="28"/>
+        </w:rPr>
+        <w:t>RAM)</w:t>
+      </w:r>
+      <w:r>
+        <w:rPr>
+          <w:rFonts w:cstheme="minorHAnsi"/>
+          <w:sz w:val="28"/>
+          <w:szCs w:val="28"/>
+        </w:rPr>
+        <w:t>.</w:t>
+      </w:r>
+    </w:p>
+    <w:p>
+      <w:pPr>
+        <w:ind w:firstLine="708"/>
+        <w:rPr>
+          <w:sz w:val="28"/>
+          <w:szCs w:val="28"/>
+        </w:rPr>
+      </w:pPr>
+      <w:r>
+        <w:rPr>
+          <w:rFonts w:cstheme="minorHAnsi"/>
+          <w:sz w:val="28"/>
+          <w:szCs w:val="28"/>
+        </w:rPr>
+        <w:t xml:space="preserve">В целом, текст достаточно хорошо описывает предмет и формирует общее представление о видах, устройствах и функциях </w:t>
+      </w:r>
+      <w:r>
+        <w:rPr>
+          <w:rFonts w:cstheme="minorHAnsi"/>
+          <w:sz w:val="28"/>
+          <w:szCs w:val="28"/>
+        </w:rPr>
+        <w:t>хранилищ компьютера.</w:t>
+      </w:r>
+    </w:p>
+    <w:p/>
+    <w:p>
+      <w:pPr>
+        <w:rPr>
+          <w:sz w:val="28"/>
+          <w:lang w:val="en-US"/>
+        </w:rPr>
+      </w:pPr>
+      <w:r>
+        <w:rPr>
+          <w:sz w:val="28"/>
+          <w:lang w:val="en-US"/>
+        </w:rPr>
+        <w:t>As the title</w:t>
+      </w:r>
+      <w:r>
+        <w:rPr>
+          <w:sz w:val="28"/>
+          <w:lang w:val="en-US"/>
+        </w:rPr>
+        <w:t xml:space="preserve"> implies the article describes </w:t>
+      </w:r>
+      <w:r>
+        <w:rPr>
+          <w:sz w:val="28"/>
+          <w:lang w:val="en-US"/>
+        </w:rPr>
+        <w:t>such a computer component as memory (storage). Tells in details about the functions performed by the memory.</w:t>
+      </w:r>
+      <w:r>
+        <w:rPr>
+          <w:sz w:val="28"/>
+          <w:lang w:val="en-US"/>
+        </w:rPr>
+        <w:t xml:space="preserve"> </w:t>
+      </w:r>
+      <w:r>
+        <w:rPr>
+          <w:sz w:val="28"/>
+          <w:lang w:val="en-US"/>
+        </w:rPr>
+        <w:t xml:space="preserve">It is spoken in detail </w:t>
+      </w:r>
+      <w:r>
+        <w:rPr>
+          <w:sz w:val="28"/>
+          <w:lang w:val="en-US"/>
+        </w:rPr>
+        <w:t xml:space="preserve">different types of </w:t>
+      </w:r>
+      <w:r>
+        <w:rPr>
+          <w:sz w:val="28"/>
+          <w:lang w:val="en-US"/>
+        </w:rPr>
+        <w:t>storages</w:t>
+      </w:r>
+      <w:r>
+        <w:rPr>
+          <w:sz w:val="28"/>
+          <w:lang w:val="en-US"/>
+        </w:rPr>
+        <w:t>, primary (internal) and secondary (external)</w:t>
+      </w:r>
+      <w:r>
+        <w:rPr>
+          <w:sz w:val="28"/>
+          <w:lang w:val="en-US"/>
+        </w:rPr>
+        <w:t xml:space="preserve"> memory</w:t>
+      </w:r>
+      <w:r>
+        <w:rPr>
+          <w:sz w:val="28"/>
+          <w:lang w:val="en-US"/>
+        </w:rPr>
+        <w:t>, their pros and cons, similarit</w:t>
+      </w:r>
+      <w:r>
+        <w:rPr>
+          <w:sz w:val="28"/>
+          <w:lang w:val="en-US"/>
+        </w:rPr>
+        <w:t xml:space="preserve">ies and differences, use cases, </w:t>
+      </w:r>
+      <w:r>
+        <w:rPr>
+          <w:sz w:val="28"/>
+          <w:lang w:val="en-US"/>
+        </w:rPr>
+        <w:t>cost, etc.</w:t>
+      </w:r>
+      <w:r>
+        <w:rPr>
+          <w:sz w:val="28"/>
+          <w:lang w:val="en-US"/>
+        </w:rPr>
+        <w:t xml:space="preserve"> It </w:t>
+      </w:r>
+      <w:r>
+        <w:rPr>
+          <w:sz w:val="28"/>
+          <w:lang w:val="en-US"/>
+        </w:rPr>
+        <w:t xml:space="preserve">reveals </w:t>
+      </w:r>
+      <w:r>
+        <w:rPr>
+          <w:sz w:val="28"/>
+          <w:lang w:val="en-US"/>
+        </w:rPr>
+        <w:t>the main characteristics that you should pay attention to when choosing storage.</w:t>
+      </w:r>
+      <w:r>
+        <w:rPr>
+          <w:sz w:val="28"/>
+          <w:lang w:val="en-US"/>
+        </w:rPr>
+        <w:t xml:space="preserve"> Answers to questions such as: “What is internal memory</w:t>
+      </w:r>
+      <w:r>
+        <w:rPr>
+          <w:sz w:val="28"/>
+          <w:lang w:val="en-US"/>
+        </w:rPr>
+        <w:t xml:space="preserve">?”, “What is external storage?” </w:t>
+      </w:r>
+      <w:r>
+        <w:rPr>
+          <w:sz w:val="28"/>
+          <w:lang w:val="en-US"/>
+        </w:rPr>
+        <w:t>and so on.</w:t>
+      </w:r>
+      <w:r>
+        <w:rPr>
+          <w:sz w:val="28"/>
+          <w:lang w:val="en-US"/>
+        </w:rPr>
+        <w:t xml:space="preserve"> The text</w:t>
+      </w:r>
+      <w:r>
+        <w:rPr>
+          <w:sz w:val="28"/>
+          <w:lang w:val="en-US"/>
+        </w:rPr>
+        <w:t xml:space="preserve"> </w:t>
+      </w:r>
+      <w:r>
+        <w:rPr>
+          <w:sz w:val="28"/>
+          <w:lang w:val="en-US"/>
+        </w:rPr>
+        <w:t>d</w:t>
+      </w:r>
+      <w:r>
+        <w:rPr>
+          <w:sz w:val="28"/>
+          <w:lang w:val="en-US"/>
+        </w:rPr>
+        <w:t xml:space="preserve">escribes </w:t>
+      </w:r>
+      <w:r>
+        <w:rPr>
+          <w:sz w:val="28"/>
+          <w:lang w:val="en-US"/>
+        </w:rPr>
+        <w:t xml:space="preserve">the various storage devices, such as </w:t>
+      </w:r>
+      <w:r>
+        <w:rPr>
+          <w:sz w:val="28"/>
+          <w:lang w:val="en-US"/>
+        </w:rPr>
+        <w:t>m</w:t>
+      </w:r>
+      <w:r>
+        <w:rPr>
+          <w:sz w:val="28"/>
+          <w:lang w:val="en-US"/>
+        </w:rPr>
+        <w:t>ask-programmed ROMs</w:t>
+      </w:r>
+      <w:r>
+        <w:rPr>
+          <w:sz w:val="28"/>
+          <w:lang w:val="en-US"/>
+        </w:rPr>
+        <w:t xml:space="preserve">, </w:t>
+      </w:r>
+      <w:r>
+        <w:rPr>
+          <w:sz w:val="28"/>
+          <w:lang w:val="en-US"/>
+        </w:rPr>
+        <w:t xml:space="preserve">programmable read only memories </w:t>
+      </w:r>
+      <w:r>
+        <w:rPr>
+          <w:sz w:val="28"/>
+          <w:lang w:val="en-US"/>
+        </w:rPr>
+        <w:t>(PROMs), Erasable Programmable read-only memory (also known as EPROM), electrically erasable programmable read-only memory (EEPROM).</w:t>
+      </w:r>
+      <w:r>
+        <w:rPr>
+          <w:sz w:val="28"/>
+          <w:lang w:val="en-US"/>
+        </w:rPr>
+        <w:t xml:space="preserve"> It discusses memory usage technologies such as Dynamic Random Access Memory (DRAM) and Static Random Access Memory (SRAM).</w:t>
+      </w:r>
+    </w:p>
+    <w:p>
+      <w:pPr>
+        <w:rPr>
+          <w:lang w:val="en-US"/>
+        </w:rPr>
+      </w:pPr>
+      <w:r>
+        <w:rPr>
+          <w:sz w:val="28"/>
+          <w:lang w:val="en-US"/>
+        </w:rPr>
+        <w:t>In general, the author quite well explains the subject and forms a general idea of the types, devices and functions of computer storage.</w:t>
+      </w:r>
+    </w:p>
+    <w:p>
+      <w:pPr>
+        <w:rPr>
+          <w:lang w:val="en-US"/>
+        </w:rPr>
+      </w:pPr>
+      <w:r>
+        <w:rPr>
+          <w:lang w:val="en-US"/>
+        </w:rPr>
+        <w:br w:type="page"/>
+      </w:r>
+    </w:p>
+    <w:p>
+      <w:pPr>
+        <w:rPr>
+          <w:lang w:val="en-US"/>
+        </w:rPr>
+      </w:pPr>
+    </w:p>
+    <w:p>
+      <w:pPr>
+        <w:spacing w:line="240" w:lineRule="auto"/>
+        <w:jc w:val="center"/>
+        <w:rPr>
+          <w:sz w:val="28"/>
+        </w:rPr>
+      </w:pPr>
+      <w:r>
         <w:rPr>
           <w:b/>
           <w:sz w:val="28"/>
-          <w:szCs w:val="28"/>
-        </w:rPr>
-      </w:pPr>
+          <w:lang w:val="en-US"/>
+        </w:rPr>
+        <w:t>Inputs</w:t>
+      </w:r>
       <w:r>
         <w:rPr>
           <w:b/>
           <w:sz w:val="28"/>
-          <w:szCs w:val="28"/>
-        </w:rPr>
-        <w:t>//</w:t>
+        </w:rPr>
+        <w:t>-</w:t>
       </w:r>
       <w:r>
         <w:rPr>
           <w:b/>
           <w:sz w:val="28"/>
-          <w:szCs w:val="28"/>
-          <w:lang w:val="en-US"/>
-        </w:rPr>
-        <w:t>TODO</w:t>
-      </w:r>
-    </w:p>
-    <w:p>
-      <w:pPr>
+          <w:lang w:val="en-US"/>
+        </w:rPr>
+        <w:t>Outputs</w:t>
+      </w:r>
+      <w:r>
+        <w:rPr>
+          <w:b/>
+          <w:sz w:val="28"/>
+        </w:rPr>
+        <w:t xml:space="preserve"> </w:t>
+      </w:r>
+      <w:r>
+        <w:rPr>
+          <w:b/>
+          <w:sz w:val="28"/>
+        </w:rPr>
+        <w:t>перевод</w:t>
+      </w:r>
+    </w:p>
+    <w:p>
+      <w:pPr>
+        <w:spacing w:line="240" w:lineRule="auto"/>
         <w:ind w:firstLine="708"/>
         <w:rPr>
-          <w:rFonts w:cstheme="minorHAnsi"/>
-          <w:sz w:val="28"/>
-          <w:szCs w:val="28"/>
-        </w:rPr>
-      </w:pPr>
-      <w:r>
-        <w:rPr>
-          <w:sz w:val="28"/>
-          <w:szCs w:val="28"/>
-        </w:rPr>
-        <w:t>Согласно названию, в статье описывается т</w:t>
-      </w:r>
-      <w:r>
-        <w:rPr>
-          <w:sz w:val="28"/>
-          <w:szCs w:val="28"/>
-        </w:rPr>
-        <w:t>акой ко</w:t>
-      </w:r>
-      <w:r>
-        <w:rPr>
-          <w:sz w:val="28"/>
-          <w:szCs w:val="28"/>
-        </w:rPr>
-        <w:t>м</w:t>
-      </w:r>
-      <w:r>
-        <w:rPr>
-          <w:sz w:val="28"/>
-          <w:szCs w:val="28"/>
-        </w:rPr>
-        <w:t>п</w:t>
-      </w:r>
-      <w:r>
-        <w:rPr>
-          <w:sz w:val="28"/>
-          <w:szCs w:val="28"/>
-        </w:rPr>
-        <w:t>о</w:t>
-      </w:r>
+          <w:sz w:val="28"/>
+        </w:rPr>
+      </w:pPr>
+      <w:r>
+        <w:rPr>
+          <w:sz w:val="28"/>
+        </w:rPr>
+        <w:t>Как известно, компьютер не может выполнить или завершить полезную работу</w:t>
+      </w:r>
+      <w:r>
+        <w:rPr>
+          <w:sz w:val="28"/>
+        </w:rPr>
+        <w:t xml:space="preserve"> без возможности взаимодействия с внешней средой. </w:t>
+      </w:r>
+      <w:r>
+        <w:rPr>
+          <w:sz w:val="28"/>
+        </w:rPr>
+        <w:t>Все данные и инструкции вводят и выходят из центрального процессора через основное хранилище.</w:t>
+      </w:r>
+      <w:r>
+        <w:rPr>
+          <w:sz w:val="28"/>
+        </w:rPr>
+        <w:t xml:space="preserve"> </w:t>
+      </w:r>
+      <w:r>
+        <w:rPr>
+          <w:sz w:val="28"/>
+        </w:rPr>
+        <w:t>Устройства ввода-вывода необходимы для связывания первичного хранилища с окружающей средой, которая является внешней по отношению к компьютерной системе.</w:t>
+      </w:r>
+      <w:r>
+        <w:rPr>
+          <w:sz w:val="28"/>
+        </w:rPr>
+        <w:t xml:space="preserve"> </w:t>
+      </w:r>
+      <w:r>
+        <w:rPr>
+          <w:sz w:val="28"/>
+        </w:rPr>
+        <w:t>Поэтому устройства ввода используются для ввода данных в основное хранилище.</w:t>
+      </w:r>
+      <w:r>
+        <w:t xml:space="preserve"> </w:t>
+      </w:r>
+      <w:r>
+        <w:rPr>
+          <w:sz w:val="28"/>
+        </w:rPr>
+        <w:t>Устройства</w:t>
+      </w:r>
+      <w:r>
+        <w:rPr>
+          <w:sz w:val="28"/>
+        </w:rPr>
+        <w:t xml:space="preserve"> вывода принимают данные из первичного хранилища, чтобы предоставить пользователям информацию или записать данные на вторичное запоминающее устройство.</w:t>
+      </w:r>
+      <w:r>
+        <w:rPr>
+          <w:sz w:val="28"/>
+        </w:rPr>
+        <w:t xml:space="preserve"> </w:t>
+      </w:r>
+      <w:r>
+        <w:rPr>
+          <w:sz w:val="28"/>
+        </w:rPr>
+        <w:t xml:space="preserve">Некоторые устройства </w:t>
+      </w:r>
+      <w:r>
+        <w:rPr>
+          <w:sz w:val="28"/>
+        </w:rPr>
+        <w:t>совмещают в себе функции ввода и вывода вместе.</w:t>
+      </w:r>
+    </w:p>
+    <w:p>
+      <w:pPr>
+        <w:spacing w:line="240" w:lineRule="auto"/>
+        <w:ind w:firstLine="708"/>
+        <w:rPr>
+          <w:sz w:val="28"/>
+        </w:rPr>
+      </w:pPr>
+      <w:r>
+        <w:rPr>
+          <w:sz w:val="28"/>
+        </w:rPr>
+        <w:t xml:space="preserve">Данные, с которыми работают эти устройства, могут </w:t>
+      </w:r>
+      <w:r>
+        <w:rPr>
+          <w:sz w:val="28"/>
+        </w:rPr>
+        <w:t xml:space="preserve">быть </w:t>
+      </w:r>
+      <w:r>
+        <w:rPr>
+          <w:sz w:val="28"/>
+        </w:rPr>
+        <w:t>или не быть в форме, которую люди могут понять.</w:t>
+      </w:r>
+      <w:r>
+        <w:rPr>
+          <w:sz w:val="28"/>
+        </w:rPr>
+        <w:t xml:space="preserve"> </w:t>
+      </w:r>
+      <w:r>
+        <w:rPr>
+          <w:sz w:val="28"/>
+        </w:rPr>
+        <w:t xml:space="preserve">Например, данные, которые оператор ввода данных вводит в память компьютера, набрав на клавиатуре, могут быть прочитаны людьми. Однако данные, которые сообщают компьютеру о производительности </w:t>
+      </w:r>
+      <w:proofErr w:type="spellStart"/>
+      <w:r>
+        <w:rPr>
+          <w:sz w:val="28"/>
+        </w:rPr>
+        <w:t>автомодуля</w:t>
+      </w:r>
+      <w:proofErr w:type="spellEnd"/>
+      <w:r>
+        <w:rPr>
+          <w:sz w:val="28"/>
+        </w:rPr>
+        <w:t xml:space="preserve">, не в </w:t>
+      </w:r>
+      <w:r>
+        <w:rPr>
+          <w:sz w:val="28"/>
+        </w:rPr>
+        <w:t xml:space="preserve">той </w:t>
+      </w:r>
+      <w:r>
+        <w:rPr>
+          <w:sz w:val="28"/>
+        </w:rPr>
+        <w:t xml:space="preserve">форме, которую </w:t>
+      </w:r>
+      <w:r>
+        <w:rPr>
+          <w:sz w:val="28"/>
+        </w:rPr>
+        <w:t>могут прочесть люди</w:t>
+      </w:r>
+      <w:r>
+        <w:rPr>
+          <w:sz w:val="28"/>
+        </w:rPr>
+        <w:t>.</w:t>
+      </w:r>
+      <w:r>
+        <w:rPr>
+          <w:sz w:val="28"/>
+        </w:rPr>
+        <w:t xml:space="preserve"> </w:t>
+      </w:r>
+      <w:r>
+        <w:rPr>
+          <w:sz w:val="28"/>
+        </w:rPr>
+        <w:t>Это электрические сигналы от аналогового датчика. Точно так же вывод может быть напечатан на странице, которую люди могут легко читать или на каком-либо другом носителе, где данные не видны, например, на магнитной ленте или диске.</w:t>
+      </w:r>
+    </w:p>
+    <w:p>
+      <w:pPr>
+        <w:spacing w:line="240" w:lineRule="auto"/>
+        <w:ind w:firstLine="708"/>
+        <w:rPr>
+          <w:sz w:val="28"/>
+        </w:rPr>
+      </w:pPr>
+      <w:r>
+        <w:rPr>
+          <w:sz w:val="28"/>
+        </w:rPr>
+        <w:t>Как известно, весь поток данных от ввода до конечного вывода управляется блоком управления в ЦП. Независимо от характера устройств ввода / вывода, для преобразования входных данных во внутренние коды, используемые компьютером, и для преобразования внутренних кодов в формат, который может использоваться устройством вывода, требуются специальные процессоры, называемые интерфейсами ввода / вывода.</w:t>
+      </w:r>
+    </w:p>
+    <w:p>
+      <w:pPr>
+        <w:spacing w:line="240" w:lineRule="auto"/>
+        <w:ind w:firstLine="708"/>
+        <w:rPr>
+          <w:sz w:val="28"/>
+        </w:rPr>
+      </w:pPr>
+    </w:p>
+    <w:p>
+      <w:pPr>
+        <w:spacing w:line="240" w:lineRule="auto"/>
+        <w:ind w:firstLine="708"/>
+        <w:jc w:val="center"/>
+        <w:rPr>
+          <w:b/>
+          <w:sz w:val="28"/>
+        </w:rPr>
+      </w:pPr>
+      <w:r>
+        <w:rPr>
+          <w:b/>
+          <w:sz w:val="28"/>
+        </w:rPr>
+        <w:t>Аннотация</w:t>
+      </w:r>
+    </w:p>
+    <w:p>
+      <w:pPr>
+        <w:spacing w:line="240" w:lineRule="auto"/>
+        <w:rPr>
+          <w:b/>
+          <w:sz w:val="28"/>
+        </w:rPr>
+      </w:pPr>
+      <w:r>
+        <w:rPr>
+          <w:b/>
+          <w:sz w:val="28"/>
+          <w:lang w:val="en-US"/>
+        </w:rPr>
+        <w:t>//TODO</w:t>
+      </w:r>
+    </w:p>
+    <w:p>
+      <w:pPr>
+        <w:spacing w:line="240" w:lineRule="auto"/>
+        <w:rPr>
+          <w:b/>
+          <w:sz w:val="28"/>
+        </w:rPr>
+      </w:pPr>
+    </w:p>
+    <w:p>
+      <w:pPr>
+        <w:spacing w:line="240" w:lineRule="auto"/>
+        <w:rPr>
+          <w:b/>
+          <w:sz w:val="28"/>
+        </w:rPr>
+      </w:pPr>
+    </w:p>
+    <w:p>
+      <w:pPr>
+        <w:spacing w:line="240" w:lineRule="auto"/>
+        <w:rPr>
+          <w:b/>
+          <w:sz w:val="28"/>
+        </w:rPr>
+      </w:pPr>
+    </w:p>
+    <w:p>
+      <w:pPr>
+        <w:spacing w:line="240" w:lineRule="auto"/>
+        <w:rPr>
+          <w:b/>
+          <w:sz w:val="28"/>
+        </w:rPr>
+      </w:pPr>
+    </w:p>
+    <w:p>
+      <w:pPr>
+        <w:spacing w:line="240" w:lineRule="auto"/>
+        <w:rPr>
+          <w:b/>
+          <w:sz w:val="28"/>
+        </w:rPr>
+      </w:pPr>
+    </w:p>
+    <w:p>
+      <w:pPr>
+        <w:spacing w:line="240" w:lineRule="auto"/>
+        <w:rPr>
+          <w:b/>
+          <w:sz w:val="28"/>
+          <w:lang w:val="en-US"/>
+        </w:rPr>
+      </w:pPr>
+      <w:r>
+        <w:rPr>
+          <w:b/>
+          <w:sz w:val="28"/>
+          <w:lang w:val="en-US"/>
+        </w:rPr>
+        <w:lastRenderedPageBreak/>
+        <w:t>My First Use of Computer</w:t>
+      </w:r>
+    </w:p>
+    <w:p>
+      <w:pPr>
+        <w:spacing w:line="240" w:lineRule="auto"/>
+        <w:rPr>
+          <w:b/>
+          <w:sz w:val="28"/>
+          <w:lang w:val="en-US"/>
+        </w:rPr>
+      </w:pPr>
+    </w:p>
+    <w:p>
+      <w:pPr>
+        <w:spacing w:line="240" w:lineRule="auto"/>
+        <w:rPr>
+          <w:rFonts w:ascii="Times New Roman" w:hAnsi="Times New Roman" w:cs="Times New Roman"/>
+          <w:color w:val="000000"/>
+          <w:sz w:val="28"/>
+          <w:szCs w:val="28"/>
+        </w:rPr>
+      </w:pPr>
+      <w:r>
+        <w:rPr>
+          <w:rFonts w:ascii="Times New Roman" w:hAnsi="Times New Roman" w:cs="Times New Roman"/>
+          <w:color w:val="000000"/>
+          <w:sz w:val="28"/>
+          <w:szCs w:val="28"/>
+        </w:rPr>
+        <w:t>Мне было 8, когда мы с классом отправились на экскурсию в компьютерный класс старшей школы</w:t>
+      </w:r>
+      <w:r>
+        <w:rPr>
+          <w:rFonts w:ascii="Times New Roman" w:hAnsi="Times New Roman" w:cs="Times New Roman"/>
+          <w:color w:val="000000"/>
+          <w:sz w:val="28"/>
+          <w:szCs w:val="28"/>
+        </w:rPr>
+        <w:t xml:space="preserve">. Когда мы прошли в класс, то увидели множество компьютеров, довольно немощных по сегодняшним меркам, но вполне сносных для того времени. </w:t>
+      </w:r>
+      <w:r>
+        <w:rPr>
+          <w:rFonts w:ascii="Times New Roman" w:hAnsi="Times New Roman" w:cs="Times New Roman"/>
+          <w:color w:val="000000"/>
+          <w:sz w:val="28"/>
+          <w:szCs w:val="28"/>
+        </w:rPr>
+        <w:t>Мы сели за столы и нам рассказали о компьютерах в целом и провели инструктаж перед работой.</w:t>
+      </w:r>
+      <w:r>
+        <w:rPr>
+          <w:rFonts w:ascii="Times New Roman" w:hAnsi="Times New Roman" w:cs="Times New Roman"/>
+          <w:color w:val="000000"/>
+          <w:sz w:val="28"/>
+          <w:szCs w:val="28"/>
+        </w:rPr>
+        <w:t xml:space="preserve"> </w:t>
+      </w:r>
+      <w:r>
+        <w:rPr>
+          <w:rFonts w:ascii="Times New Roman" w:hAnsi="Times New Roman" w:cs="Times New Roman"/>
+          <w:color w:val="000000"/>
+          <w:sz w:val="28"/>
+          <w:szCs w:val="28"/>
+        </w:rPr>
+        <w:t>Учитель рассказала, для чего используется компьютер, что умеет и какие функции он выполняет. Также рассказали из каких компонентов состоит персональный компьютер и какие функции выполняет каждый из них.</w:t>
+      </w:r>
+    </w:p>
+    <w:p>
+      <w:pPr>
+        <w:spacing w:line="240" w:lineRule="auto"/>
+        <w:rPr>
+          <w:rFonts w:ascii="Times New Roman" w:hAnsi="Times New Roman" w:cs="Times New Roman"/>
+          <w:color w:val="000000"/>
+          <w:sz w:val="28"/>
+          <w:szCs w:val="28"/>
+        </w:rPr>
+      </w:pPr>
+      <w:r>
+        <w:rPr>
+          <w:rFonts w:ascii="Times New Roman" w:hAnsi="Times New Roman" w:cs="Times New Roman"/>
+          <w:color w:val="000000"/>
+          <w:sz w:val="28"/>
+          <w:szCs w:val="28"/>
+        </w:rPr>
+        <w:t>Затем мы сели за компьютеры чтобы попробовать что ни будь сделать на практике. В тот момент было волнительно и страшно, но в то же время интересно, потому что мы используем настоящий компьютер!</w:t>
+      </w:r>
+    </w:p>
+    <w:p>
+      <w:pPr>
+        <w:spacing w:line="240" w:lineRule="auto"/>
+        <w:rPr>
+          <w:rFonts w:ascii="Times New Roman" w:hAnsi="Times New Roman" w:cs="Times New Roman"/>
+          <w:color w:val="000000"/>
+          <w:sz w:val="28"/>
+          <w:szCs w:val="28"/>
+        </w:rPr>
+      </w:pPr>
+      <w:r>
+        <w:rPr>
+          <w:rFonts w:ascii="Times New Roman" w:hAnsi="Times New Roman" w:cs="Times New Roman"/>
+          <w:color w:val="000000"/>
+          <w:sz w:val="28"/>
+          <w:szCs w:val="28"/>
+        </w:rPr>
+        <w:t xml:space="preserve">На компьютерах была установлена </w:t>
+      </w:r>
+      <w:r>
+        <w:rPr>
+          <w:rFonts w:ascii="Times New Roman" w:hAnsi="Times New Roman" w:cs="Times New Roman"/>
+          <w:color w:val="000000"/>
+          <w:sz w:val="28"/>
+          <w:szCs w:val="28"/>
+          <w:lang w:val="en-US"/>
+        </w:rPr>
+        <w:t>Windows</w:t>
+      </w:r>
+      <w:r>
+        <w:rPr>
+          <w:rFonts w:ascii="Times New Roman" w:hAnsi="Times New Roman" w:cs="Times New Roman"/>
+          <w:color w:val="000000"/>
+          <w:sz w:val="28"/>
+          <w:szCs w:val="28"/>
+        </w:rPr>
+        <w:t xml:space="preserve"> </w:t>
+      </w:r>
+      <w:r>
+        <w:rPr>
+          <w:rFonts w:ascii="Times New Roman" w:hAnsi="Times New Roman" w:cs="Times New Roman"/>
+          <w:color w:val="000000"/>
+          <w:sz w:val="28"/>
+          <w:szCs w:val="28"/>
+          <w:lang w:val="en-US"/>
+        </w:rPr>
+        <w:t>NT</w:t>
+      </w:r>
+      <w:r>
+        <w:rPr>
+          <w:rFonts w:ascii="Times New Roman" w:hAnsi="Times New Roman" w:cs="Times New Roman"/>
+          <w:color w:val="000000"/>
+          <w:sz w:val="28"/>
+          <w:szCs w:val="28"/>
+        </w:rPr>
+        <w:t>, а вместе с ней и пару стандартных программ. Но специально для нас учитель установила несколько игр, в которые мы с радостью могли играть. Это было так весело и интересно, что мы совсем не заметили, как наше время вышло и нам пора было идти…</w:t>
+      </w:r>
+    </w:p>
+    <w:p>
+      <w:pPr>
+        <w:spacing w:line="240" w:lineRule="auto"/>
+        <w:rPr>
+          <w:rFonts w:ascii="Times New Roman" w:hAnsi="Times New Roman" w:cs="Times New Roman"/>
+          <w:color w:val="000000"/>
+          <w:sz w:val="28"/>
+          <w:szCs w:val="28"/>
+        </w:rPr>
+      </w:pPr>
+      <w:r>
+        <w:rPr>
+          <w:rFonts w:ascii="Times New Roman" w:hAnsi="Times New Roman" w:cs="Times New Roman"/>
+          <w:color w:val="000000"/>
+          <w:sz w:val="28"/>
+          <w:szCs w:val="28"/>
+        </w:rPr>
+        <w:t>С тех пор прошло много лет</w:t>
+      </w:r>
+      <w:r>
+        <w:rPr>
+          <w:rFonts w:ascii="Times New Roman" w:hAnsi="Times New Roman" w:cs="Times New Roman"/>
+          <w:color w:val="000000"/>
+          <w:sz w:val="28"/>
+          <w:szCs w:val="28"/>
+        </w:rPr>
+        <w:t>, компьютер появился в каждом доме и этот случай может показаться забавным, но эмоции в тот раз нельзя было описать словами.</w:t>
+      </w:r>
+    </w:p>
+    <w:p>
+      <w:pPr>
+        <w:spacing w:line="240" w:lineRule="auto"/>
+        <w:rPr>
+          <w:rFonts w:ascii="Times New Roman" w:hAnsi="Times New Roman" w:cs="Times New Roman"/>
+          <w:color w:val="000000"/>
+          <w:sz w:val="28"/>
+          <w:szCs w:val="28"/>
+        </w:rPr>
+      </w:pPr>
+      <w:r>
+        <w:rPr>
+          <w:rFonts w:ascii="Times New Roman" w:hAnsi="Times New Roman" w:cs="Times New Roman"/>
+          <w:color w:val="000000"/>
+          <w:sz w:val="28"/>
+          <w:szCs w:val="28"/>
+        </w:rPr>
+        <w:t xml:space="preserve">После школы я решил, что пойду учиться на программиста. И теперь работа за компьютером стало для меня профессиональной обязанностью, но я навсегда запомню мой первый опыт использования компьютера. </w:t>
+      </w:r>
+    </w:p>
+    <w:p>
+      <w:pPr>
+        <w:spacing w:line="240" w:lineRule="auto"/>
+        <w:rPr>
+          <w:rFonts w:ascii="Times New Roman" w:hAnsi="Times New Roman" w:cs="Times New Roman"/>
+          <w:color w:val="000000"/>
+          <w:sz w:val="28"/>
+          <w:szCs w:val="28"/>
+        </w:rPr>
+      </w:pPr>
+    </w:p>
+    <w:p>
+      <w:pPr>
+        <w:spacing w:line="240" w:lineRule="auto"/>
+        <w:rPr>
+          <w:rFonts w:ascii="Times New Roman" w:hAnsi="Times New Roman" w:cs="Times New Roman"/>
+          <w:color w:val="000000"/>
+          <w:sz w:val="28"/>
+          <w:szCs w:val="28"/>
+        </w:rPr>
+      </w:pPr>
       <w:bookmarkStart w:id="0" w:name="_GoBack"/>
       <w:bookmarkEnd w:id="0"/>
-      <w:r>
-        <w:rPr>
-          <w:sz w:val="28"/>
-          <w:szCs w:val="28"/>
-        </w:rPr>
-        <w:t>нент компьютера, как память (хранилище).</w:t>
-      </w:r>
-      <w:r>
-        <w:rPr>
-          <w:sz w:val="28"/>
-          <w:szCs w:val="28"/>
-        </w:rPr>
-        <w:t xml:space="preserve"> Подробно рассказывается о функциях, выполняемых памятью. Описываются различные виды хранилищ, первичные (внутренние) и вторичные (внешние)</w:t>
-      </w:r>
-      <w:r>
-        <w:rPr>
-          <w:sz w:val="28"/>
-          <w:szCs w:val="28"/>
-        </w:rPr>
-        <w:t>, их плюсы и минусы</w:t>
-      </w:r>
-      <w:r>
-        <w:rPr>
-          <w:sz w:val="28"/>
-          <w:szCs w:val="28"/>
-        </w:rPr>
-        <w:t>, сходства и различия</w:t>
-      </w:r>
-      <w:r>
-        <w:rPr>
-          <w:sz w:val="28"/>
-          <w:szCs w:val="28"/>
-        </w:rPr>
-        <w:t xml:space="preserve">, случаи использования, стоимость и </w:t>
-      </w:r>
-      <w:r>
-        <w:rPr>
-          <w:sz w:val="28"/>
-          <w:szCs w:val="28"/>
-        </w:rPr>
-        <w:t>т.д.</w:t>
-      </w:r>
-      <w:r>
-        <w:rPr>
-          <w:sz w:val="28"/>
-          <w:szCs w:val="28"/>
+    </w:p>
+    <w:p>
+      <w:pPr>
+        <w:spacing w:line="240" w:lineRule="auto"/>
+        <w:rPr>
+          <w:rFonts w:ascii="Times New Roman" w:hAnsi="Times New Roman" w:cs="Times New Roman"/>
+          <w:color w:val="333333"/>
+          <w:sz w:val="28"/>
+          <w:szCs w:val="28"/>
+          <w:lang w:val="en-US"/>
+        </w:rPr>
+      </w:pPr>
+      <w:r>
+        <w:rPr>
+          <w:rFonts w:ascii="Times New Roman" w:hAnsi="Times New Roman" w:cs="Times New Roman"/>
+          <w:color w:val="333333"/>
+          <w:sz w:val="28"/>
+          <w:szCs w:val="28"/>
+          <w:lang w:val="en-US"/>
+        </w:rPr>
+        <w:t>I was 7 when my class took a field trip to the high school computer class</w:t>
+      </w:r>
+      <w:r>
+        <w:rPr>
+          <w:rFonts w:ascii="Times New Roman" w:hAnsi="Times New Roman" w:cs="Times New Roman"/>
+          <w:color w:val="333333"/>
+          <w:sz w:val="28"/>
+          <w:szCs w:val="28"/>
+          <w:lang w:val="en-US"/>
+        </w:rPr>
+        <w:t>. When we went to class, we saw a lot of computers, quite weak by today's standards, but quite powerful for that time.</w:t>
+      </w:r>
+      <w:r>
+        <w:rPr>
+          <w:rFonts w:ascii="Times New Roman" w:hAnsi="Times New Roman" w:cs="Times New Roman"/>
+          <w:color w:val="333333"/>
+          <w:sz w:val="28"/>
+          <w:szCs w:val="28"/>
+          <w:lang w:val="en-US"/>
+        </w:rPr>
+        <w:t xml:space="preserve"> We sat at the tables and told us about computers in general and gave instructions before work.</w:t>
+      </w:r>
+      <w:r>
+        <w:rPr>
+          <w:rFonts w:ascii="Times New Roman" w:hAnsi="Times New Roman" w:cs="Times New Roman"/>
+          <w:color w:val="333333"/>
+          <w:sz w:val="28"/>
+          <w:szCs w:val="28"/>
+          <w:lang w:val="en-US"/>
+        </w:rPr>
+        <w:t xml:space="preserve"> The teacher told us what the computer is used for, what it can do, and what functions it performs. They also told what components a personal computer consists of and what functions each of them performs.</w:t>
+      </w:r>
+    </w:p>
+    <w:p>
+      <w:pPr>
+        <w:spacing w:line="240" w:lineRule="auto"/>
+        <w:rPr>
+          <w:rFonts w:ascii="Times New Roman" w:hAnsi="Times New Roman" w:cs="Times New Roman"/>
+          <w:sz w:val="28"/>
+          <w:szCs w:val="28"/>
+          <w:lang w:val="en-US"/>
+        </w:rPr>
+      </w:pPr>
+      <w:r>
+        <w:rPr>
+          <w:rFonts w:ascii="Times New Roman" w:hAnsi="Times New Roman" w:cs="Times New Roman"/>
+          <w:sz w:val="28"/>
+          <w:szCs w:val="28"/>
+          <w:lang w:val="en-US"/>
+        </w:rPr>
+        <w:t>Then we sat down at the computers to try do something in practice. In that moment it was exciting and scary, but at the same time interesting, because we use a real computer!</w:t>
+      </w:r>
+    </w:p>
+    <w:p>
+      <w:pPr>
+        <w:spacing w:line="240" w:lineRule="auto"/>
+        <w:rPr>
+          <w:rFonts w:ascii="Times New Roman" w:hAnsi="Times New Roman" w:cs="Times New Roman"/>
+          <w:sz w:val="28"/>
+          <w:szCs w:val="28"/>
+          <w:lang w:val="en-US"/>
+        </w:rPr>
+      </w:pPr>
+      <w:r>
+        <w:rPr>
+          <w:rFonts w:ascii="Times New Roman" w:hAnsi="Times New Roman" w:cs="Times New Roman"/>
+          <w:sz w:val="28"/>
+          <w:szCs w:val="28"/>
+          <w:lang w:val="en-US"/>
+        </w:rPr>
+        <w:t xml:space="preserve">On computers was installed Windows NT, and with it a couple of standard programs. But special for us, the teacher installed several games that we could </w:t>
+      </w:r>
+      <w:r>
+        <w:rPr>
+          <w:rFonts w:ascii="Times New Roman" w:hAnsi="Times New Roman" w:cs="Times New Roman"/>
+          <w:sz w:val="28"/>
+          <w:szCs w:val="28"/>
+          <w:lang w:val="en-US"/>
+        </w:rPr>
+        <w:lastRenderedPageBreak/>
+        <w:t>happily play. It was so fun and interesting that we didn’t notice at all how our</w:t>
+      </w:r>
+      <w:r>
+        <w:rPr>
+          <w:rFonts w:ascii="Times New Roman" w:hAnsi="Times New Roman" w:cs="Times New Roman"/>
+          <w:sz w:val="28"/>
+          <w:szCs w:val="28"/>
+          <w:lang w:val="en-US"/>
         </w:rPr>
         <w:t xml:space="preserve"> </w:t>
       </w:r>
       <w:r>
         <w:rPr>
-          <w:sz w:val="28"/>
-          <w:szCs w:val="28"/>
-        </w:rPr>
-        <w:t xml:space="preserve">Раскрываются основные характеристики, на которые следует обратить внимание при выборе хранилищ. </w:t>
-      </w:r>
-      <w:r>
-        <w:rPr>
-          <w:sz w:val="28"/>
-          <w:szCs w:val="28"/>
-        </w:rPr>
-        <w:t>Даются ответы на такие вопросы, как</w:t>
-      </w:r>
-      <w:r>
-        <w:rPr>
-          <w:sz w:val="28"/>
-          <w:szCs w:val="28"/>
-        </w:rPr>
-        <w:t>: “</w:t>
-      </w:r>
-      <w:r>
-        <w:rPr>
-          <w:sz w:val="28"/>
-          <w:szCs w:val="28"/>
-        </w:rPr>
-        <w:t>Что есть внутренняя память?</w:t>
-      </w:r>
-      <w:r>
-        <w:rPr>
-          <w:sz w:val="28"/>
-          <w:szCs w:val="28"/>
-        </w:rPr>
-        <w:t>”</w:t>
-      </w:r>
-      <w:r>
-        <w:rPr>
-          <w:sz w:val="28"/>
-          <w:szCs w:val="28"/>
-        </w:rPr>
-        <w:t xml:space="preserve">, </w:t>
-      </w:r>
-      <w:r>
-        <w:rPr>
-          <w:sz w:val="28"/>
-          <w:szCs w:val="28"/>
-        </w:rPr>
-        <w:t>“</w:t>
-      </w:r>
-      <w:r>
-        <w:rPr>
-          <w:sz w:val="28"/>
-          <w:szCs w:val="28"/>
-        </w:rPr>
-        <w:t>Что такое внешнее хранилище?</w:t>
-      </w:r>
-      <w:r>
-        <w:rPr>
-          <w:sz w:val="28"/>
-          <w:szCs w:val="28"/>
-        </w:rPr>
-        <w:t>”</w:t>
-      </w:r>
-      <w:r>
-        <w:rPr>
-          <w:sz w:val="28"/>
-          <w:szCs w:val="28"/>
-        </w:rPr>
-        <w:t xml:space="preserve"> и т.д. Описываются различные устройства хранилищ, такие как</w:t>
-      </w:r>
-      <w:r>
-        <w:rPr>
-          <w:sz w:val="28"/>
-          <w:szCs w:val="28"/>
-        </w:rPr>
-        <w:t xml:space="preserve">: </w:t>
-      </w:r>
-      <w:r>
-        <w:rPr>
-          <w:rFonts w:cstheme="minorHAnsi"/>
-          <w:sz w:val="28"/>
-          <w:szCs w:val="28"/>
-        </w:rPr>
-        <w:t>Масочные ПЗУ</w:t>
-      </w:r>
-      <w:r>
-        <w:rPr>
-          <w:sz w:val="28"/>
-          <w:szCs w:val="28"/>
-        </w:rPr>
-        <w:t xml:space="preserve">, </w:t>
-      </w:r>
-      <w:r>
-        <w:rPr>
-          <w:sz w:val="28"/>
-          <w:szCs w:val="28"/>
-        </w:rPr>
-        <w:t>только для чтения (</w:t>
-      </w:r>
-      <w:proofErr w:type="spellStart"/>
-      <w:r>
-        <w:rPr>
-          <w:rFonts w:cstheme="minorHAnsi"/>
-          <w:sz w:val="28"/>
-          <w:szCs w:val="28"/>
-        </w:rPr>
-        <w:t>PROMs</w:t>
-      </w:r>
-      <w:proofErr w:type="spellEnd"/>
-      <w:r>
-        <w:rPr>
-          <w:sz w:val="28"/>
-          <w:szCs w:val="28"/>
-        </w:rPr>
-        <w:t>)</w:t>
-      </w:r>
-      <w:r>
-        <w:rPr>
-          <w:sz w:val="28"/>
-          <w:szCs w:val="28"/>
-        </w:rPr>
-        <w:t xml:space="preserve">, </w:t>
-      </w:r>
-      <w:r>
-        <w:rPr>
-          <w:rFonts w:cstheme="minorHAnsi"/>
-          <w:sz w:val="28"/>
-          <w:szCs w:val="28"/>
-        </w:rPr>
-        <w:t>Стираемая про</w:t>
-      </w:r>
-      <w:r>
-        <w:rPr>
-          <w:rFonts w:cstheme="minorHAnsi"/>
-          <w:sz w:val="28"/>
-          <w:szCs w:val="28"/>
-        </w:rPr>
-        <w:t>граммируемая постоянная память (</w:t>
-      </w:r>
-      <w:r>
-        <w:rPr>
-          <w:rFonts w:cstheme="minorHAnsi"/>
-          <w:sz w:val="28"/>
-          <w:szCs w:val="28"/>
-        </w:rPr>
-        <w:t>более известная как EPROM</w:t>
-      </w:r>
-      <w:r>
-        <w:rPr>
-          <w:rFonts w:cstheme="minorHAnsi"/>
-          <w:sz w:val="28"/>
-          <w:szCs w:val="28"/>
-        </w:rPr>
-        <w:t xml:space="preserve">), </w:t>
-      </w:r>
-      <w:r>
-        <w:rPr>
-          <w:rFonts w:cstheme="minorHAnsi"/>
-          <w:sz w:val="28"/>
-          <w:szCs w:val="28"/>
-        </w:rPr>
-        <w:t>электрически стираемая</w:t>
-      </w:r>
-      <w:r>
-        <w:rPr>
-          <w:rFonts w:cstheme="minorHAnsi"/>
-          <w:sz w:val="28"/>
-          <w:szCs w:val="28"/>
-        </w:rPr>
-        <w:t xml:space="preserve"> программируем</w:t>
-      </w:r>
-      <w:r>
-        <w:rPr>
-          <w:rFonts w:cstheme="minorHAnsi"/>
-          <w:sz w:val="28"/>
-          <w:szCs w:val="28"/>
-        </w:rPr>
-        <w:t>ая</w:t>
-      </w:r>
-      <w:r>
-        <w:rPr>
-          <w:rFonts w:cstheme="minorHAnsi"/>
-          <w:sz w:val="28"/>
-          <w:szCs w:val="28"/>
-        </w:rPr>
-        <w:t xml:space="preserve"> постоянной памяти</w:t>
-      </w:r>
-      <w:r>
-        <w:rPr>
-          <w:rFonts w:cstheme="minorHAnsi"/>
-          <w:sz w:val="28"/>
-          <w:szCs w:val="28"/>
-        </w:rPr>
-        <w:t xml:space="preserve"> (</w:t>
-      </w:r>
-      <w:r>
-        <w:rPr>
-          <w:rFonts w:cstheme="minorHAnsi"/>
-          <w:sz w:val="28"/>
-          <w:szCs w:val="28"/>
-        </w:rPr>
-        <w:t>EEPROM</w:t>
-      </w:r>
-      <w:r>
-        <w:rPr>
-          <w:rFonts w:cstheme="minorHAnsi"/>
-          <w:sz w:val="28"/>
-          <w:szCs w:val="28"/>
-        </w:rPr>
-        <w:t xml:space="preserve">). Технологии использования памяти - </w:t>
-      </w:r>
-      <w:r>
-        <w:rPr>
-          <w:rFonts w:cstheme="minorHAnsi"/>
-          <w:sz w:val="28"/>
-          <w:szCs w:val="28"/>
-        </w:rPr>
-        <w:t>Динамическая память произвольного доступа</w:t>
-      </w:r>
-      <w:r>
-        <w:rPr>
-          <w:rFonts w:cstheme="minorHAnsi"/>
-          <w:sz w:val="28"/>
-          <w:szCs w:val="28"/>
-        </w:rPr>
-        <w:t xml:space="preserve"> </w:t>
-      </w:r>
-      <w:r>
-        <w:rPr>
-          <w:rFonts w:cstheme="minorHAnsi"/>
-          <w:sz w:val="28"/>
-          <w:szCs w:val="28"/>
-        </w:rPr>
-        <w:t>(DRAM)</w:t>
-      </w:r>
-      <w:r>
-        <w:rPr>
-          <w:rFonts w:cstheme="minorHAnsi"/>
-          <w:sz w:val="28"/>
-          <w:szCs w:val="28"/>
-        </w:rPr>
-        <w:t>,</w:t>
-      </w:r>
-      <w:r>
-        <w:rPr>
-          <w:rFonts w:cstheme="minorHAnsi"/>
-          <w:sz w:val="28"/>
-          <w:szCs w:val="28"/>
-        </w:rPr>
-        <w:t xml:space="preserve"> </w:t>
-      </w:r>
-      <w:r>
-        <w:rPr>
-          <w:rFonts w:cstheme="minorHAnsi"/>
-          <w:sz w:val="28"/>
-          <w:szCs w:val="28"/>
-        </w:rPr>
-        <w:t>Статическая память произвольного доступа</w:t>
-      </w:r>
-      <w:r>
-        <w:rPr>
-          <w:rFonts w:cstheme="minorHAnsi"/>
-          <w:sz w:val="28"/>
-          <w:szCs w:val="28"/>
-        </w:rPr>
-        <w:t xml:space="preserve"> </w:t>
-      </w:r>
-      <w:r>
-        <w:rPr>
-          <w:rFonts w:cstheme="minorHAnsi"/>
-          <w:sz w:val="28"/>
-          <w:szCs w:val="28"/>
-        </w:rPr>
-        <w:t>(</w:t>
-      </w:r>
-      <w:r>
-        <w:rPr>
-          <w:rFonts w:cstheme="minorHAnsi"/>
-          <w:sz w:val="28"/>
-          <w:szCs w:val="28"/>
-          <w:lang w:val="en-US"/>
-        </w:rPr>
-        <w:t>S</w:t>
-      </w:r>
-      <w:r>
-        <w:rPr>
-          <w:rFonts w:cstheme="minorHAnsi"/>
-          <w:sz w:val="28"/>
-          <w:szCs w:val="28"/>
-        </w:rPr>
-        <w:t>RAM)</w:t>
-      </w:r>
-      <w:r>
-        <w:rPr>
-          <w:rFonts w:cstheme="minorHAnsi"/>
-          <w:sz w:val="28"/>
-          <w:szCs w:val="28"/>
-        </w:rPr>
-        <w:t>.</w:t>
-      </w:r>
-    </w:p>
-    <w:p>
-      <w:pPr>
-        <w:ind w:firstLine="708"/>
-        <w:rPr>
-          <w:sz w:val="28"/>
-          <w:szCs w:val="28"/>
-        </w:rPr>
-      </w:pPr>
-      <w:r>
-        <w:rPr>
-          <w:rFonts w:cstheme="minorHAnsi"/>
-          <w:sz w:val="28"/>
-          <w:szCs w:val="28"/>
-        </w:rPr>
-        <w:t xml:space="preserve">В целом, текст достаточно хорошо описывает предмет и формирует общее представление о видах, устройствах и функциях </w:t>
-      </w:r>
-      <w:r>
-        <w:rPr>
-          <w:rFonts w:cstheme="minorHAnsi"/>
-          <w:sz w:val="28"/>
-          <w:szCs w:val="28"/>
-        </w:rPr>
-        <w:t>хранилищ компьютера.</w:t>
-      </w:r>
-    </w:p>
-    <w:p>
-      <w:r>
-        <w:br w:type="page"/>
+          <w:rFonts w:ascii="Times New Roman" w:hAnsi="Times New Roman" w:cs="Times New Roman"/>
+          <w:sz w:val="28"/>
+          <w:szCs w:val="28"/>
+          <w:lang w:val="en-US"/>
+        </w:rPr>
+        <w:t>time is over and it was time for us to go ...</w:t>
       </w:r>
     </w:p>
     <w:p>
       <w:pPr>
         <w:spacing w:line="240" w:lineRule="auto"/>
-        <w:jc w:val="center"/>
-        <w:rPr>
-          <w:sz w:val="28"/>
-        </w:rPr>
-      </w:pPr>
-      <w:r>
-        <w:rPr>
-          <w:b/>
-          <w:sz w:val="28"/>
-          <w:lang w:val="en-US"/>
-        </w:rPr>
-        <w:lastRenderedPageBreak/>
-        <w:t>Inputs</w:t>
-      </w:r>
-      <w:r>
-        <w:rPr>
-          <w:b/>
-          <w:sz w:val="28"/>
-        </w:rPr>
-        <w:t>-</w:t>
-      </w:r>
-      <w:r>
-        <w:rPr>
-          <w:b/>
-          <w:sz w:val="28"/>
-          <w:lang w:val="en-US"/>
-        </w:rPr>
-        <w:t>Outputs</w:t>
-      </w:r>
-      <w:r>
-        <w:rPr>
-          <w:b/>
-          <w:sz w:val="28"/>
-        </w:rPr>
-        <w:t xml:space="preserve"> </w:t>
-      </w:r>
-      <w:r>
-        <w:rPr>
-          <w:b/>
-          <w:sz w:val="28"/>
-        </w:rPr>
-        <w:t>перевод</w:t>
+        <w:rPr>
+          <w:rFonts w:ascii="Times New Roman" w:hAnsi="Times New Roman" w:cs="Times New Roman"/>
+          <w:sz w:val="28"/>
+          <w:szCs w:val="28"/>
+          <w:lang w:val="en-US"/>
+        </w:rPr>
+      </w:pPr>
+      <w:r>
+        <w:rPr>
+          <w:rFonts w:ascii="Times New Roman" w:hAnsi="Times New Roman" w:cs="Times New Roman"/>
+          <w:sz w:val="28"/>
+          <w:szCs w:val="28"/>
+          <w:lang w:val="en-US"/>
+        </w:rPr>
+        <w:t>Many years have passed since then, a computer appeared in every home, and this case may seem funny, but emotions could not be described at that time with words.</w:t>
       </w:r>
     </w:p>
     <w:p>
       <w:pPr>
         <w:spacing w:line="240" w:lineRule="auto"/>
-        <w:ind w:firstLine="708"/>
-        <w:rPr>
-          <w:sz w:val="28"/>
-        </w:rPr>
-      </w:pPr>
-      <w:r>
-        <w:rPr>
-          <w:sz w:val="28"/>
-        </w:rPr>
-        <w:t>Как известно, компьютер не может выполнить или завершить полезную работу</w:t>
-      </w:r>
-      <w:r>
-        <w:rPr>
-          <w:sz w:val="28"/>
-        </w:rPr>
-        <w:t xml:space="preserve"> без возможности взаимодействия с внешней средой. </w:t>
-      </w:r>
-      <w:r>
-        <w:rPr>
-          <w:sz w:val="28"/>
-        </w:rPr>
-        <w:t>Все данные и инструкции вводят и выходят из центрального процессора через основное хранилище.</w:t>
-      </w:r>
-      <w:r>
-        <w:rPr>
-          <w:sz w:val="28"/>
-        </w:rPr>
-        <w:t xml:space="preserve"> </w:t>
-      </w:r>
-      <w:r>
-        <w:rPr>
-          <w:sz w:val="28"/>
-        </w:rPr>
-        <w:t>Устройства ввода-вывода необходимы для связывания первичного хранилища с окружающей средой, которая является внешней по отношению к компьютерной системе.</w:t>
-      </w:r>
-      <w:r>
-        <w:rPr>
-          <w:sz w:val="28"/>
-        </w:rPr>
-        <w:t xml:space="preserve"> </w:t>
-      </w:r>
-      <w:r>
-        <w:rPr>
-          <w:sz w:val="28"/>
-        </w:rPr>
-        <w:t>Поэтому устройства ввода используются для ввода данных в основное хранилище.</w:t>
-      </w:r>
-      <w:r>
-        <w:t xml:space="preserve"> </w:t>
-      </w:r>
-      <w:r>
-        <w:rPr>
-          <w:sz w:val="28"/>
-        </w:rPr>
-        <w:t>Устройства</w:t>
-      </w:r>
-      <w:r>
-        <w:rPr>
-          <w:sz w:val="28"/>
-        </w:rPr>
-        <w:t xml:space="preserve"> вывода принимают данные из первичного хранилища, чтобы предоставить пользователям информацию или записать данные на вторичное запоминающее устройство.</w:t>
-      </w:r>
-      <w:r>
-        <w:rPr>
-          <w:sz w:val="28"/>
-        </w:rPr>
-        <w:t xml:space="preserve"> </w:t>
-      </w:r>
-      <w:r>
-        <w:rPr>
-          <w:sz w:val="28"/>
-        </w:rPr>
-        <w:t xml:space="preserve">Некоторые устройства </w:t>
-      </w:r>
-      <w:r>
-        <w:rPr>
-          <w:sz w:val="28"/>
-        </w:rPr>
-        <w:t>совмещают в себе функции ввода и вывода вместе.</w:t>
-      </w:r>
-    </w:p>
-    <w:p>
-      <w:pPr>
-        <w:spacing w:line="240" w:lineRule="auto"/>
-        <w:ind w:firstLine="708"/>
-        <w:rPr>
-          <w:sz w:val="28"/>
-        </w:rPr>
-      </w:pPr>
-      <w:r>
-        <w:rPr>
-          <w:sz w:val="28"/>
-        </w:rPr>
-        <w:t xml:space="preserve">Данные, с которыми работают эти устройства, могут </w:t>
-      </w:r>
-      <w:r>
-        <w:rPr>
-          <w:sz w:val="28"/>
-        </w:rPr>
-        <w:t xml:space="preserve">быть </w:t>
-      </w:r>
-      <w:r>
-        <w:rPr>
-          <w:sz w:val="28"/>
-        </w:rPr>
-        <w:t>или не быть в форме, которую люди могут понять.</w:t>
-      </w:r>
-      <w:r>
-        <w:rPr>
-          <w:sz w:val="28"/>
-        </w:rPr>
-        <w:t xml:space="preserve"> </w:t>
-      </w:r>
-      <w:r>
-        <w:rPr>
-          <w:sz w:val="28"/>
-        </w:rPr>
-        <w:t xml:space="preserve">Например, данные, которые оператор ввода данных вводит в память компьютера, набрав на клавиатуре, могут быть прочитаны людьми. Однако данные, которые сообщают компьютеру о производительности </w:t>
-      </w:r>
-      <w:proofErr w:type="spellStart"/>
-      <w:r>
-        <w:rPr>
-          <w:sz w:val="28"/>
-        </w:rPr>
-        <w:t>автомодуля</w:t>
-      </w:r>
-      <w:proofErr w:type="spellEnd"/>
-      <w:r>
-        <w:rPr>
-          <w:sz w:val="28"/>
-        </w:rPr>
-        <w:t xml:space="preserve">, не в </w:t>
-      </w:r>
-      <w:r>
-        <w:rPr>
-          <w:sz w:val="28"/>
-        </w:rPr>
-        <w:t xml:space="preserve">той </w:t>
-      </w:r>
-      <w:r>
-        <w:rPr>
-          <w:sz w:val="28"/>
-        </w:rPr>
-        <w:t xml:space="preserve">форме, которую </w:t>
-      </w:r>
-      <w:r>
-        <w:rPr>
-          <w:sz w:val="28"/>
-        </w:rPr>
-        <w:t>могут прочесть люди</w:t>
-      </w:r>
-      <w:r>
-        <w:rPr>
-          <w:sz w:val="28"/>
-        </w:rPr>
-        <w:t>.</w:t>
-      </w:r>
-      <w:r>
-        <w:rPr>
-          <w:sz w:val="28"/>
-        </w:rPr>
-        <w:t xml:space="preserve"> </w:t>
-      </w:r>
-      <w:r>
-        <w:rPr>
-          <w:sz w:val="28"/>
-        </w:rPr>
-        <w:t>Это электрические сигналы от аналогового датчика. Точно так же вывод может быть напечатан на странице, которую люди могут легко читать или на каком-либо другом носителе, где данные не видны, например, на магнитной ленте или диске.</w:t>
-      </w:r>
-    </w:p>
-    <w:p>
-      <w:pPr>
-        <w:spacing w:line="240" w:lineRule="auto"/>
-        <w:ind w:firstLine="708"/>
-        <w:rPr>
-          <w:sz w:val="28"/>
-        </w:rPr>
-      </w:pPr>
-      <w:r>
-        <w:rPr>
-          <w:sz w:val="28"/>
-        </w:rPr>
-        <w:t>Как известно, весь поток данных от ввода до конечного вывода управляется блоком управления в ЦП. Независимо от характера устройств ввода / вывода, для преобразования входных данных во внутренние коды, используемые компьютером, и для преобразования внутренних кодов в формат, который может использоваться устройством вывода, требуются специальные процессоры, называемые интерфейсами ввода / вывода.</w:t>
+        <w:rPr>
+          <w:rFonts w:ascii="Times New Roman" w:hAnsi="Times New Roman" w:cs="Times New Roman"/>
+          <w:sz w:val="28"/>
+          <w:szCs w:val="28"/>
+          <w:lang w:val="en-US"/>
+        </w:rPr>
+      </w:pPr>
+      <w:r>
+        <w:rPr>
+          <w:rFonts w:ascii="Times New Roman" w:hAnsi="Times New Roman" w:cs="Times New Roman"/>
+          <w:sz w:val="28"/>
+          <w:szCs w:val="28"/>
+          <w:lang w:val="en-US"/>
+        </w:rPr>
+        <w:t>After high school, I decided that I would go to university to be a programmer</w:t>
+      </w:r>
+      <w:r>
+        <w:rPr>
+          <w:rFonts w:ascii="Times New Roman" w:hAnsi="Times New Roman" w:cs="Times New Roman"/>
+          <w:sz w:val="28"/>
+          <w:szCs w:val="28"/>
+          <w:lang w:val="en-US"/>
+        </w:rPr>
+        <w:t xml:space="preserve">. </w:t>
+      </w:r>
+      <w:r>
+        <w:rPr>
+          <w:rFonts w:ascii="Times New Roman" w:hAnsi="Times New Roman" w:cs="Times New Roman"/>
+          <w:sz w:val="28"/>
+          <w:szCs w:val="28"/>
+          <w:lang w:val="en-US"/>
+        </w:rPr>
+        <w:t>And now work at the computer has become my profession, but I will remember forever my first experience of using a computer.</w:t>
       </w:r>
     </w:p>
     <w:sectPr>
@@ -1506,6 +2214,7 @@
   <w:style w:type="character" w:default="1" w:styleId="a0">
     <w:name w:val="Default Paragraph Font"/>
     <w:uiPriority w:val="1"/>
+    <w:semiHidden/>
     <w:unhideWhenUsed/>
   </w:style>
   <w:style w:type="table" w:default="1" w:styleId="a1">

</xml_diff>